<commit_message>
part 2 day 2
</commit_message>
<xml_diff>
--- a/2nd/first task.docx
+++ b/2nd/first task.docx
@@ -80,6 +80,8 @@
           <w:between w:val="single" w:sz="6" w:space="1" w:color="auto"/>
         </w:pBdr>
       </w:pPr>
+      <w:bookmarkStart w:id="0" w:name="_GoBack"/>
+      <w:bookmarkEnd w:id="0"/>
     </w:p>
     <w:p>
       <w:pPr>
@@ -328,7 +330,24 @@
             <w:b/>
             <w:bCs/>
           </w:rPr>
-          <w:t xml:space="preserve"> program to input marks of five subjects Physics, Chemistry, Biology, Mathematics and Computer. Calculate percentage and grade according to following:</w:t>
+          <w:t xml:space="preserve"> program to input marks of five subjects Physics, Chemistry, Biology, Mathematics and Computer. Calculate percentage and grade</w:t>
+        </w:r>
+        <w:r>
+          <w:rPr>
+            <w:rFonts w:eastAsia="Times New Roman"/>
+            <w:b/>
+            <w:bCs/>
+            <w:color w:val="ED7D31" w:themeColor="accent2"/>
+          </w:rPr>
+          <w:t xml:space="preserve"> Per Year</w:t>
+        </w:r>
+        <w:r>
+          <w:rPr>
+            <w:rFonts w:eastAsia="Times New Roman"/>
+            <w:b/>
+            <w:bCs/>
+          </w:rPr>
+          <w:t xml:space="preserve"> according to following:</w:t>
         </w:r>
       </w:hyperlink>
       <w:r>
@@ -379,8 +398,6 @@
         </w:rPr>
         <w:t>50</w:t>
       </w:r>
-      <w:bookmarkStart w:id="0" w:name="_GoBack"/>
-      <w:bookmarkEnd w:id="0"/>
     </w:p>
     <w:p>
       <w:pPr>
@@ -581,8 +598,9 @@
           <w:color w:val="121213"/>
           <w:sz w:val="24"/>
           <w:szCs w:val="24"/>
-        </w:rPr>
-        <w:t>100</w:t>
+          <w:highlight w:val="yellow"/>
+        </w:rPr>
+        <w:t>o/p =&gt; 240/250 =&gt; percentage : 96% =&gt; A</w:t>
       </w:r>
     </w:p>
     <w:p>

</xml_diff>